<commit_message>
Updated date handling in Stock methods, added to Technical Indicators notes
</commit_message>
<xml_diff>
--- a/Technical Indicators.docx
+++ b/Technical Indicators.docx
@@ -174,11 +174,19 @@
           <w:u w:val="single"/>
         </w:rPr>
       </w:pPr>
-      <w:r>
-        <w:rPr>
-          <w:u w:val="single"/>
-        </w:rPr>
-        <w:t>Aroon Indicator</w:t>
+      <w:proofErr w:type="spellStart"/>
+      <w:r>
+        <w:rPr>
+          <w:u w:val="single"/>
+        </w:rPr>
+        <w:t>Aroon</w:t>
+      </w:r>
+      <w:proofErr w:type="spellEnd"/>
+      <w:r>
+        <w:rPr>
+          <w:u w:val="single"/>
+        </w:rPr>
+        <w:t xml:space="preserve"> Indicator</w:t>
       </w:r>
       <w:r>
         <w:t>:</w:t>
@@ -222,8 +230,21 @@
           <w:u w:val="single"/>
         </w:rPr>
       </w:pPr>
-      <w:r>
-        <w:t>Aroon Up: ( (25 – Days Since 25 Day High) / 25 ) * 100</w:t>
+      <w:proofErr w:type="spellStart"/>
+      <w:r>
+        <w:t>Aroon</w:t>
+      </w:r>
+      <w:proofErr w:type="spellEnd"/>
+      <w:r>
+        <w:t xml:space="preserve"> Up: </w:t>
+      </w:r>
+      <w:proofErr w:type="gramStart"/>
+      <w:r>
+        <w:t>( (</w:t>
+      </w:r>
+      <w:proofErr w:type="gramEnd"/>
+      <w:r>
+        <w:t>25 – Days Since 25 Day High) / 25 ) * 100</w:t>
       </w:r>
       <w:r>
         <w:tab/>
@@ -244,8 +265,21 @@
           <w:u w:val="single"/>
         </w:rPr>
       </w:pPr>
-      <w:r>
-        <w:t>Aroon Down: ( (25 – Days Since 25 Day Low) / 25 ) * 100</w:t>
+      <w:proofErr w:type="spellStart"/>
+      <w:r>
+        <w:t>Aroon</w:t>
+      </w:r>
+      <w:proofErr w:type="spellEnd"/>
+      <w:r>
+        <w:t xml:space="preserve"> Down: </w:t>
+      </w:r>
+      <w:proofErr w:type="gramStart"/>
+      <w:r>
+        <w:t>( (</w:t>
+      </w:r>
+      <w:proofErr w:type="gramEnd"/>
+      <w:r>
+        <w:t>25 – Days Since 25 Day Low) / 25 ) * 100</w:t>
       </w:r>
       <w:r>
         <w:tab/>
@@ -335,8 +369,13 @@
           <w:u w:val="single"/>
         </w:rPr>
       </w:pPr>
-      <w:r>
-        <w:t>UpMove = (Today’s High – Yesterday’s High)</w:t>
+      <w:proofErr w:type="spellStart"/>
+      <w:r>
+        <w:t>UpMove</w:t>
+      </w:r>
+      <w:proofErr w:type="spellEnd"/>
+      <w:r>
+        <w:t xml:space="preserve"> = (Today’s High – Yesterday’s High)</w:t>
       </w:r>
     </w:p>
     <w:p>
@@ -350,8 +389,13 @@
           <w:u w:val="single"/>
         </w:rPr>
       </w:pPr>
-      <w:r>
-        <w:t>DownMove = (Yesterday’s Low – Today’s Low)</w:t>
+      <w:proofErr w:type="spellStart"/>
+      <w:r>
+        <w:t>DownMove</w:t>
+      </w:r>
+      <w:proofErr w:type="spellEnd"/>
+      <w:r>
+        <w:t xml:space="preserve"> = (Yesterday’s Low – Today’s Low)</w:t>
       </w:r>
     </w:p>
     <w:p>
@@ -366,7 +410,39 @@
         </w:rPr>
       </w:pPr>
       <w:r>
-        <w:t>+DM: If (UpMove &gt; DownMove and UpMove &gt; 0): +DM = UpMove; else: +DM = 0;</w:t>
+        <w:t>+DM: If (</w:t>
+      </w:r>
+      <w:proofErr w:type="spellStart"/>
+      <w:r>
+        <w:t>UpMove</w:t>
+      </w:r>
+      <w:proofErr w:type="spellEnd"/>
+      <w:r>
+        <w:t xml:space="preserve"> &gt; </w:t>
+      </w:r>
+      <w:proofErr w:type="spellStart"/>
+      <w:r>
+        <w:t>DownMove</w:t>
+      </w:r>
+      <w:proofErr w:type="spellEnd"/>
+      <w:r>
+        <w:t xml:space="preserve"> and </w:t>
+      </w:r>
+      <w:proofErr w:type="spellStart"/>
+      <w:r>
+        <w:t>UpMove</w:t>
+      </w:r>
+      <w:proofErr w:type="spellEnd"/>
+      <w:r>
+        <w:t xml:space="preserve"> &gt; 0): +DM = </w:t>
+      </w:r>
+      <w:proofErr w:type="spellStart"/>
+      <w:r>
+        <w:t>UpMove</w:t>
+      </w:r>
+      <w:proofErr w:type="spellEnd"/>
+      <w:r>
+        <w:t>; else: +DM = 0;</w:t>
       </w:r>
     </w:p>
     <w:p>
@@ -381,7 +457,39 @@
         </w:rPr>
       </w:pPr>
       <w:r>
-        <w:t>-DM: If (DownMove &gt; UpMove and DownMove &gt; 0): -DM = DownMove; else -DM =0;</w:t>
+        <w:t>-DM: If (</w:t>
+      </w:r>
+      <w:proofErr w:type="spellStart"/>
+      <w:r>
+        <w:t>DownMove</w:t>
+      </w:r>
+      <w:proofErr w:type="spellEnd"/>
+      <w:r>
+        <w:t xml:space="preserve"> &gt; </w:t>
+      </w:r>
+      <w:proofErr w:type="spellStart"/>
+      <w:r>
+        <w:t>UpMove</w:t>
+      </w:r>
+      <w:proofErr w:type="spellEnd"/>
+      <w:r>
+        <w:t xml:space="preserve"> and </w:t>
+      </w:r>
+      <w:proofErr w:type="spellStart"/>
+      <w:r>
+        <w:t>DownMove</w:t>
+      </w:r>
+      <w:proofErr w:type="spellEnd"/>
+      <w:r>
+        <w:t xml:space="preserve"> &gt; 0): -DM = </w:t>
+      </w:r>
+      <w:proofErr w:type="spellStart"/>
+      <w:r>
+        <w:t>DownMove</w:t>
+      </w:r>
+      <w:proofErr w:type="spellEnd"/>
+      <w:r>
+        <w:t>; else -DM =0;</w:t>
       </w:r>
     </w:p>
     <w:p>
@@ -395,14 +503,40 @@
           <w:u w:val="single"/>
         </w:rPr>
       </w:pPr>
+      <w:proofErr w:type="spellStart"/>
       <w:r>
         <w:t>TrueRange</w:t>
       </w:r>
+      <w:proofErr w:type="spellEnd"/>
       <w:r>
         <w:t xml:space="preserve"> (TR)</w:t>
       </w:r>
       <w:r>
-        <w:t xml:space="preserve"> = max[ (high – low), abs(high – prevClose), abs(low - prevClose) ]</w:t>
+        <w:t xml:space="preserve"> = max</w:t>
+      </w:r>
+      <w:proofErr w:type="gramStart"/>
+      <w:r>
+        <w:t>[ (</w:t>
+      </w:r>
+      <w:proofErr w:type="gramEnd"/>
+      <w:r>
+        <w:t xml:space="preserve">high – low), abs(high – </w:t>
+      </w:r>
+      <w:proofErr w:type="spellStart"/>
+      <w:r>
+        <w:t>prevClose</w:t>
+      </w:r>
+      <w:proofErr w:type="spellEnd"/>
+      <w:r>
+        <w:t xml:space="preserve">), abs(low - </w:t>
+      </w:r>
+      <w:proofErr w:type="spellStart"/>
+      <w:r>
+        <w:t>prevClose</w:t>
+      </w:r>
+      <w:proofErr w:type="spellEnd"/>
+      <w:r>
+        <w:t>) ]</w:t>
       </w:r>
     </w:p>
     <w:p>
@@ -416,14 +550,32 @@
           <w:u w:val="single"/>
         </w:rPr>
       </w:pPr>
+      <w:proofErr w:type="spellStart"/>
       <w:r>
         <w:t>AverageTrueRange</w:t>
       </w:r>
+      <w:proofErr w:type="spellEnd"/>
       <w:r>
         <w:t xml:space="preserve"> (ATR)</w:t>
       </w:r>
       <w:r>
-        <w:t xml:space="preserve"> = (prevATR * (n-1) + TR) / n, where n = the number of periods (usu 14)</w:t>
+        <w:t xml:space="preserve"> = (</w:t>
+      </w:r>
+      <w:proofErr w:type="spellStart"/>
+      <w:r>
+        <w:t>prevATR</w:t>
+      </w:r>
+      <w:proofErr w:type="spellEnd"/>
+      <w:r>
+        <w:t xml:space="preserve"> * (n-1) + TR) / n, where n = the number of periods (</w:t>
+      </w:r>
+      <w:proofErr w:type="spellStart"/>
+      <w:r>
+        <w:t>usu</w:t>
+      </w:r>
+      <w:proofErr w:type="spellEnd"/>
+      <w:r>
+        <w:t xml:space="preserve"> 14)</w:t>
       </w:r>
     </w:p>
     <w:p>
@@ -458,8 +610,29 @@
           <w:u w:val="single"/>
         </w:rPr>
       </w:pPr>
-      <w:r>
-        <w:t>SmoothedMovingAverage (SMA): ( (n-1) * prevSMA + price ) / n</w:t>
+      <w:proofErr w:type="spellStart"/>
+      <w:r>
+        <w:t>SmoothedMovingAverage</w:t>
+      </w:r>
+      <w:proofErr w:type="spellEnd"/>
+      <w:r>
+        <w:t xml:space="preserve"> (SMA): </w:t>
+      </w:r>
+      <w:proofErr w:type="gramStart"/>
+      <w:r>
+        <w:t>( (</w:t>
+      </w:r>
+      <w:proofErr w:type="gramEnd"/>
+      <w:r>
+        <w:t xml:space="preserve">n-1) * </w:t>
+      </w:r>
+      <w:proofErr w:type="spellStart"/>
+      <w:r>
+        <w:t>prevSMA</w:t>
+      </w:r>
+      <w:proofErr w:type="spellEnd"/>
+      <w:r>
+        <w:t xml:space="preserve"> + price ) / n</w:t>
       </w:r>
     </w:p>
     <w:p>
@@ -476,11 +649,16 @@
       <w:r>
         <w:t>+DI = 100 * (</w:t>
       </w:r>
+      <w:proofErr w:type="gramStart"/>
       <w:r>
         <w:t>SMA</w:t>
       </w:r>
       <w:r>
-        <w:t xml:space="preserve">(+DM) / </w:t>
+        <w:t>(</w:t>
+      </w:r>
+      <w:proofErr w:type="gramEnd"/>
+      <w:r>
+        <w:t xml:space="preserve">+DM) / </w:t>
       </w:r>
       <w:r>
         <w:t>ATR</w:t>
@@ -503,11 +681,16 @@
       <w:r>
         <w:t>-DI = 100 * (</w:t>
       </w:r>
+      <w:proofErr w:type="gramStart"/>
       <w:r>
         <w:t>SMA</w:t>
       </w:r>
       <w:r>
-        <w:t xml:space="preserve">(-DM) / </w:t>
+        <w:t>(</w:t>
+      </w:r>
+      <w:proofErr w:type="gramEnd"/>
+      <w:r>
+        <w:t xml:space="preserve">-DM) / </w:t>
       </w:r>
       <w:r>
         <w:t>ATR</w:t>
@@ -528,7 +711,15 @@
         </w:rPr>
       </w:pPr>
       <w:r>
-        <w:t>ADX = 100* SMA( abs(+DI - -DI) / (+DI - -DI) )</w:t>
+        <w:t>ADX = 100* SMA</w:t>
+      </w:r>
+      <w:proofErr w:type="gramStart"/>
+      <w:r>
+        <w:t>( abs</w:t>
+      </w:r>
+      <w:proofErr w:type="gramEnd"/>
+      <w:r>
+        <w:t>(+DI - -DI) / (+DI - -DI) )</w:t>
       </w:r>
     </w:p>
     <w:p>
@@ -666,7 +857,23 @@
         </w:rPr>
       </w:pPr>
       <w:r>
-        <w:t>RS = (Avg Gain of Up Periods) / (Avg loss of Down Periods)</w:t>
+        <w:t>RS = (</w:t>
+      </w:r>
+      <w:proofErr w:type="spellStart"/>
+      <w:r>
+        <w:t>Avg</w:t>
+      </w:r>
+      <w:proofErr w:type="spellEnd"/>
+      <w:r>
+        <w:t xml:space="preserve"> Gain of Up Periods) / (</w:t>
+      </w:r>
+      <w:proofErr w:type="spellStart"/>
+      <w:r>
+        <w:t>Avg</w:t>
+      </w:r>
+      <w:proofErr w:type="spellEnd"/>
+      <w:r>
+        <w:t xml:space="preserve"> loss of Down Periods)</w:t>
       </w:r>
       <w:r>
         <w:tab/>
@@ -876,6 +1083,29 @@
     <w:p/>
     <w:p>
       <w:r>
+        <w:rPr>
+          <w:u w:val="single"/>
+        </w:rPr>
+        <w:t>Bullish</w:t>
+      </w:r>
+      <w:r>
+        <w:t>: rising share prices, or the belief that prices will rise</w:t>
+      </w:r>
+    </w:p>
+    <w:p>
+      <w:r>
+        <w:rPr>
+          <w:u w:val="single"/>
+        </w:rPr>
+        <w:t>Bearish</w:t>
+      </w:r>
+      <w:r>
+        <w:t>: falling share prices, or the belief that prices will fall</w:t>
+      </w:r>
+    </w:p>
+    <w:p/>
+    <w:p>
+      <w:r>
         <w:t>Overlap Studies</w:t>
       </w:r>
     </w:p>
@@ -912,7 +1142,15 @@
         </w:numPr>
       </w:pPr>
       <w:r>
-        <w:t>When stock prices continually touch the upper band, they are said to be overbought.</w:t>
+        <w:t xml:space="preserve">When stock prices continually touch the upper band, they </w:t>
+      </w:r>
+      <w:proofErr w:type="gramStart"/>
+      <w:r>
+        <w:t>are said to be overbought</w:t>
+      </w:r>
+      <w:proofErr w:type="gramEnd"/>
+      <w:r>
+        <w:t>.</w:t>
       </w:r>
     </w:p>
     <w:p>
@@ -924,7 +1162,15 @@
         </w:numPr>
       </w:pPr>
       <w:r>
-        <w:t>When stock prices continually touch the lower band, they are said to be oversold.</w:t>
+        <w:t xml:space="preserve">When stock prices continually touch the lower band, they </w:t>
+      </w:r>
+      <w:proofErr w:type="gramStart"/>
+      <w:r>
+        <w:t>are said to be oversold</w:t>
+      </w:r>
+      <w:proofErr w:type="gramEnd"/>
+      <w:r>
+        <w:t>.</w:t>
       </w:r>
     </w:p>
     <w:p>
@@ -1067,8 +1313,13 @@
       <w:r>
         <w:t xml:space="preserve">MA, </w:t>
       </w:r>
-      <w:r>
-        <w:t>smooths out price action by filtering out the noise from random price fluctuations</w:t>
+      <w:proofErr w:type="spellStart"/>
+      <w:r>
+        <w:t>smooths</w:t>
+      </w:r>
+      <w:proofErr w:type="spellEnd"/>
+      <w:r>
+        <w:t xml:space="preserve"> out price action by filtering out the noise from random price fluctuations</w:t>
       </w:r>
     </w:p>
     <w:p>
@@ -1107,7 +1358,15 @@
         </w:numPr>
       </w:pPr>
       <w:r>
-        <w:t>An ‘X-day Moving Average” deals only with the last X closing prices.  If a day doesn’t have X previous days of data, we can’t have an ‘X-day Moving Average’ for that day.</w:t>
+        <w:t xml:space="preserve">An ‘X-day Moving Average” deals only with the last X closing prices.  If a day doesn’t have X previous days of data, we can’t have </w:t>
+      </w:r>
+      <w:proofErr w:type="gramStart"/>
+      <w:r>
+        <w:t>an ‘X</w:t>
+      </w:r>
+      <w:proofErr w:type="gramEnd"/>
+      <w:r>
+        <w:t>-day Moving Average’ for that day.</w:t>
       </w:r>
     </w:p>
     <w:p>
@@ -1131,7 +1390,15 @@
         </w:numPr>
       </w:pPr>
       <w:r>
-        <w:t>For example, a 200 day MA is typically used by long-term investors.  When a price breaks above or below this average that is an important signal.</w:t>
+        <w:t xml:space="preserve">For example, a </w:t>
+      </w:r>
+      <w:proofErr w:type="gramStart"/>
+      <w:r>
+        <w:t>200 day</w:t>
+      </w:r>
+      <w:proofErr w:type="gramEnd"/>
+      <w:r>
+        <w:t xml:space="preserve"> MA is typically used by long-term investors.  When a price breaks above or below this average that is an important signal.</w:t>
       </w:r>
     </w:p>
     <w:p>
@@ -1236,7 +1503,23 @@
         </w:numPr>
       </w:pPr>
       <w:r>
-        <w:t>Multiplier: ( 2 / (#ofDays + 1) )</w:t>
+        <w:t xml:space="preserve">Multiplier: </w:t>
+      </w:r>
+      <w:proofErr w:type="gramStart"/>
+      <w:r>
+        <w:t>( 2</w:t>
+      </w:r>
+      <w:proofErr w:type="gramEnd"/>
+      <w:r>
+        <w:t xml:space="preserve"> / (#</w:t>
+      </w:r>
+      <w:proofErr w:type="spellStart"/>
+      <w:r>
+        <w:t>ofDays</w:t>
+      </w:r>
+      <w:proofErr w:type="spellEnd"/>
+      <w:r>
+        <w:t xml:space="preserve"> + 1) )</w:t>
       </w:r>
       <w:r>
         <w:t xml:space="preserve"> </w:t>
@@ -1253,14 +1536,29 @@
       <w:r>
         <w:t xml:space="preserve">EMA = </w:t>
       </w:r>
-      <w:r>
-        <w:t xml:space="preserve">prevEMA + Multiplier * </w:t>
-      </w:r>
-      <w:r>
-        <w:t xml:space="preserve">( Close – </w:t>
-      </w:r>
-      <w:r>
-        <w:t>prevEMA )</w:t>
+      <w:proofErr w:type="spellStart"/>
+      <w:r>
+        <w:t>prevEMA</w:t>
+      </w:r>
+      <w:proofErr w:type="spellEnd"/>
+      <w:r>
+        <w:t xml:space="preserve"> + Multiplier * </w:t>
+      </w:r>
+      <w:proofErr w:type="gramStart"/>
+      <w:r>
+        <w:t>( Close</w:t>
+      </w:r>
+      <w:proofErr w:type="gramEnd"/>
+      <w:r>
+        <w:t xml:space="preserve"> – </w:t>
+      </w:r>
+      <w:proofErr w:type="spellStart"/>
+      <w:r>
+        <w:t>prevEMA</w:t>
+      </w:r>
+      <w:proofErr w:type="spellEnd"/>
+      <w:r>
+        <w:t xml:space="preserve"> )</w:t>
       </w:r>
     </w:p>
     <w:p>
@@ -1272,7 +1570,15 @@
         </w:numPr>
       </w:pPr>
       <w:r>
-        <w:t>EMA = (Weight * Close) + ((1 – Weight) * prevEMA) if we want manual weighting</w:t>
+        <w:t xml:space="preserve">EMA = (Weight * Close) + ((1 – Weight) * </w:t>
+      </w:r>
+      <w:proofErr w:type="spellStart"/>
+      <w:r>
+        <w:t>prevEMA</w:t>
+      </w:r>
+      <w:proofErr w:type="spellEnd"/>
+      <w:r>
+        <w:t>) if we want manual weighting</w:t>
       </w:r>
     </w:p>
     <w:p>
@@ -1287,7 +1593,15 @@
         <w:t>Each data point is not weighted the same, more weight is given to the most recent data.</w:t>
       </w:r>
       <w:r>
-        <w:t xml:space="preserve">  For example, a 10 day EMA applies an 18.18% weight to the most recent price.</w:t>
+        <w:t xml:space="preserve">  For example, a </w:t>
+      </w:r>
+      <w:proofErr w:type="gramStart"/>
+      <w:r>
+        <w:t>10 day</w:t>
+      </w:r>
+      <w:proofErr w:type="gramEnd"/>
+      <w:r>
+        <w:t xml:space="preserve"> EMA applies an 18.18% weight to the most recent price.</w:t>
       </w:r>
     </w:p>
     <w:p>
@@ -1401,11 +1715,24 @@
         <w:t>Calculated by</w:t>
       </w:r>
       <w:r>
-        <w:t>: ( 2*EMA(n)</w:t>
-      </w:r>
-      <w:r>
-        <w:t xml:space="preserve"> ) – ( EMA(EMA(n)) ) where ‘n’ is #ofDays</w:t>
-      </w:r>
+        <w:t xml:space="preserve">: </w:t>
+      </w:r>
+      <w:proofErr w:type="gramStart"/>
+      <w:r>
+        <w:t>( 2</w:t>
+      </w:r>
+      <w:proofErr w:type="gramEnd"/>
+      <w:r>
+        <w:t>*EMA(n)</w:t>
+      </w:r>
+      <w:r>
+        <w:t xml:space="preserve"> ) – ( EMA(EMA(n)) ) where ‘n’ is #</w:t>
+      </w:r>
+      <w:proofErr w:type="spellStart"/>
+      <w:r>
+        <w:t>ofDays</w:t>
+      </w:r>
+      <w:proofErr w:type="spellEnd"/>
     </w:p>
     <w:p>
       <w:pPr>
@@ -1443,7 +1770,15 @@
         <w:t xml:space="preserve">Calculated by: </w:t>
       </w:r>
       <w:r>
-        <w:t>3*EMA(n) – 3*EMA(EMA(n)) + EMA(EMA(EMA(n)))</w:t>
+        <w:t>3*</w:t>
+      </w:r>
+      <w:proofErr w:type="gramStart"/>
+      <w:r>
+        <w:t>EMA(</w:t>
+      </w:r>
+      <w:proofErr w:type="gramEnd"/>
+      <w:r>
+        <w:t>n) – 3*EMA(EMA(n)) + EMA(EMA(EMA(n)))</w:t>
       </w:r>
     </w:p>
     <w:p>
@@ -1662,7 +1997,15 @@
         </w:numPr>
       </w:pPr>
       <w:r>
-        <w:t>Change = abs(Close – close10PeriodsAgo)</w:t>
+        <w:t xml:space="preserve">Change = </w:t>
+      </w:r>
+      <w:proofErr w:type="gramStart"/>
+      <w:r>
+        <w:t>abs(</w:t>
+      </w:r>
+      <w:proofErr w:type="gramEnd"/>
+      <w:r>
+        <w:t>Close – close10PeriodsAgo)</w:t>
       </w:r>
     </w:p>
     <w:p>
@@ -1685,8 +2028,21 @@
           <w:numId w:val="2"/>
         </w:numPr>
       </w:pPr>
-      <w:r>
-        <w:t>FastestSC = 2/(FastestEMA + 1)</w:t>
+      <w:proofErr w:type="spellStart"/>
+      <w:r>
+        <w:t>FastestSC</w:t>
+      </w:r>
+      <w:proofErr w:type="spellEnd"/>
+      <w:r>
+        <w:t xml:space="preserve"> = 2/(</w:t>
+      </w:r>
+      <w:proofErr w:type="spellStart"/>
+      <w:r>
+        <w:t>FastestEMA</w:t>
+      </w:r>
+      <w:proofErr w:type="spellEnd"/>
+      <w:r>
+        <w:t xml:space="preserve"> + 1)</w:t>
       </w:r>
     </w:p>
     <w:p>
@@ -1697,8 +2053,21 @@
           <w:numId w:val="2"/>
         </w:numPr>
       </w:pPr>
-      <w:r>
-        <w:t>SlowestSC = 2/(SlowestEMA + 1)</w:t>
+      <w:proofErr w:type="spellStart"/>
+      <w:r>
+        <w:t>SlowestSC</w:t>
+      </w:r>
+      <w:proofErr w:type="spellEnd"/>
+      <w:r>
+        <w:t xml:space="preserve"> = 2/(</w:t>
+      </w:r>
+      <w:proofErr w:type="spellStart"/>
+      <w:r>
+        <w:t>SlowestEMA</w:t>
+      </w:r>
+      <w:proofErr w:type="spellEnd"/>
+      <w:r>
+        <w:t xml:space="preserve"> + 1)</w:t>
       </w:r>
     </w:p>
     <w:p>
@@ -1713,7 +2082,31 @@
         <w:t xml:space="preserve">Smoothing Constant = </w:t>
       </w:r>
       <w:r>
-        <w:t>[ER * (FastestSC – SlowestSC) + SlowestSC]^2 = [ER * (2/3 – 2/31) + 2/31]^2</w:t>
+        <w:t>[ER * (</w:t>
+      </w:r>
+      <w:proofErr w:type="spellStart"/>
+      <w:r>
+        <w:t>FastestSC</w:t>
+      </w:r>
+      <w:proofErr w:type="spellEnd"/>
+      <w:r>
+        <w:t xml:space="preserve"> – </w:t>
+      </w:r>
+      <w:proofErr w:type="spellStart"/>
+      <w:r>
+        <w:t>SlowestSC</w:t>
+      </w:r>
+      <w:proofErr w:type="spellEnd"/>
+      <w:r>
+        <w:t xml:space="preserve">) + </w:t>
+      </w:r>
+      <w:proofErr w:type="spellStart"/>
+      <w:r>
+        <w:t>SlowestSC</w:t>
+      </w:r>
+      <w:proofErr w:type="spellEnd"/>
+      <w:r>
+        <w:t>]^2 = [ER * (2/3 – 2/31) + 2/31]^2</w:t>
       </w:r>
     </w:p>
     <w:p>
@@ -1725,20 +2118,46 @@
         </w:numPr>
       </w:pPr>
       <w:r>
-        <w:t>Current KAMA = ( Close – PrevKAMA ) * SC + PrevKAMA</w:t>
-      </w:r>
-    </w:p>
-    <w:p>
-      <w:pPr>
-        <w:pStyle w:val="ListParagraph"/>
-        <w:numPr>
-          <w:ilvl w:val="2"/>
-          <w:numId w:val="2"/>
-        </w:numPr>
-      </w:pPr>
-      <w:r>
-        <w:t>Is basically an Exponential Moving Average with a more fine-tuned Multiplier.</w:t>
-      </w:r>
+        <w:t xml:space="preserve">Current KAMA = </w:t>
+      </w:r>
+      <w:proofErr w:type="gramStart"/>
+      <w:r>
+        <w:t>( Close</w:t>
+      </w:r>
+      <w:proofErr w:type="gramEnd"/>
+      <w:r>
+        <w:t xml:space="preserve"> – </w:t>
+      </w:r>
+      <w:proofErr w:type="spellStart"/>
+      <w:r>
+        <w:t>PrevKAMA</w:t>
+      </w:r>
+      <w:proofErr w:type="spellEnd"/>
+      <w:r>
+        <w:t xml:space="preserve"> ) * SC + </w:t>
+      </w:r>
+      <w:proofErr w:type="spellStart"/>
+      <w:r>
+        <w:t>PrevKAMA</w:t>
+      </w:r>
+      <w:proofErr w:type="spellEnd"/>
+    </w:p>
+    <w:p>
+      <w:pPr>
+        <w:pStyle w:val="ListParagraph"/>
+        <w:numPr>
+          <w:ilvl w:val="2"/>
+          <w:numId w:val="2"/>
+        </w:numPr>
+      </w:pPr>
+      <w:r>
+        <w:t xml:space="preserve">Is basically an Exponential Moving Average with a more fine-tuned </w:t>
+      </w:r>
+      <w:proofErr w:type="gramStart"/>
+      <w:r>
+        <w:t>Multiplier.</w:t>
+      </w:r>
+      <w:proofErr w:type="gramEnd"/>
     </w:p>
     <w:p>
       <w:pPr>
@@ -1785,8 +2204,21 @@
         </w:numPr>
       </w:pPr>
       <w:r>
-        <w:t>Input: FastLimit and SlowLimit</w:t>
-      </w:r>
+        <w:t xml:space="preserve">Input: </w:t>
+      </w:r>
+      <w:proofErr w:type="spellStart"/>
+      <w:r>
+        <w:t>FastLimit</w:t>
+      </w:r>
+      <w:proofErr w:type="spellEnd"/>
+      <w:r>
+        <w:t xml:space="preserve"> and </w:t>
+      </w:r>
+      <w:proofErr w:type="spellStart"/>
+      <w:r>
+        <w:t>SlowLimit</w:t>
+      </w:r>
+      <w:proofErr w:type="spellEnd"/>
     </w:p>
     <w:p>
       <w:pPr>
@@ -1797,7 +2229,15 @@
         </w:numPr>
       </w:pPr>
       <w:r>
-        <w:t>Weight = (FastLimit / Phase Rate of Change)</w:t>
+        <w:t>Weight = (</w:t>
+      </w:r>
+      <w:proofErr w:type="spellStart"/>
+      <w:r>
+        <w:t>FastLimit</w:t>
+      </w:r>
+      <w:proofErr w:type="spellEnd"/>
+      <w:r>
+        <w:t xml:space="preserve"> / Phase Rate of Change)</w:t>
       </w:r>
     </w:p>
     <w:p>
@@ -1821,7 +2261,23 @@
         </w:numPr>
       </w:pPr>
       <w:r>
-        <w:t>In MAMA, the weight is established as a set of two inputs: FastLimit (usually set at .5), and SlowLimit (usually set at .05).</w:t>
+        <w:t xml:space="preserve">In MAMA, the weight is established as a set of two inputs: </w:t>
+      </w:r>
+      <w:proofErr w:type="spellStart"/>
+      <w:r>
+        <w:t>FastLimit</w:t>
+      </w:r>
+      <w:proofErr w:type="spellEnd"/>
+      <w:r>
+        <w:t xml:space="preserve"> (usually set at .5), and </w:t>
+      </w:r>
+      <w:proofErr w:type="spellStart"/>
+      <w:r>
+        <w:t>SlowLimit</w:t>
+      </w:r>
+      <w:proofErr w:type="spellEnd"/>
+      <w:r>
+        <w:t xml:space="preserve"> (usually set at .05).</w:t>
       </w:r>
     </w:p>
     <w:p>
@@ -2308,7 +2764,15 @@
         <w:t xml:space="preserve">Moving averages can be used as resistance/support lines! </w:t>
       </w:r>
       <w:r>
-        <w:t>(see right)</w:t>
+        <w:t>(</w:t>
+      </w:r>
+      <w:proofErr w:type="gramStart"/>
+      <w:r>
+        <w:t>see</w:t>
+      </w:r>
+      <w:proofErr w:type="gramEnd"/>
+      <w:r>
+        <w:t xml:space="preserve"> right)</w:t>
       </w:r>
     </w:p>
     <w:p>
@@ -2466,8 +2930,13 @@
           <w:numId w:val="3"/>
         </w:numPr>
       </w:pPr>
-      <w:r>
-        <w:t xml:space="preserve">Aroon Indicator: </w:t>
+      <w:proofErr w:type="spellStart"/>
+      <w:r>
+        <w:t>Aroon</w:t>
+      </w:r>
+      <w:proofErr w:type="spellEnd"/>
+      <w:r>
+        <w:t xml:space="preserve"> Indicator: </w:t>
       </w:r>
     </w:p>
     <w:p>
@@ -2514,8 +2983,13 @@
           <w:numId w:val="3"/>
         </w:numPr>
       </w:pPr>
-      <w:r>
-        <w:t xml:space="preserve">Chande Momentum Oscillator: </w:t>
+      <w:proofErr w:type="spellStart"/>
+      <w:r>
+        <w:t>Chande</w:t>
+      </w:r>
+      <w:proofErr w:type="spellEnd"/>
+      <w:r>
+        <w:t xml:space="preserve"> Momentum Oscillator: </w:t>
       </w:r>
     </w:p>
     <w:p>
@@ -2671,7 +3145,23 @@
         </w:numPr>
       </w:pPr>
       <w:r>
-        <w:t>Rate of Change: ( (price / prevPrice) - 1 ) * 100</w:t>
+        <w:t xml:space="preserve">Rate of Change: </w:t>
+      </w:r>
+      <w:proofErr w:type="gramStart"/>
+      <w:r>
+        <w:t>( (</w:t>
+      </w:r>
+      <w:proofErr w:type="gramEnd"/>
+      <w:r>
+        <w:t xml:space="preserve">price / </w:t>
+      </w:r>
+      <w:proofErr w:type="spellStart"/>
+      <w:r>
+        <w:t>prevPrice</w:t>
+      </w:r>
+      <w:proofErr w:type="spellEnd"/>
+      <w:r>
+        <w:t>) - 1 ) * 100</w:t>
       </w:r>
       <w:r>
         <w:t xml:space="preserve"> </w:t>
@@ -2686,8 +3176,13 @@
         </w:numPr>
       </w:pPr>
       <w:r>
-        <w:t>Ratio: price/prevPrice</w:t>
-      </w:r>
+        <w:t>Ratio: price/</w:t>
+      </w:r>
+      <w:proofErr w:type="spellStart"/>
+      <w:r>
+        <w:t>prevPrice</w:t>
+      </w:r>
+      <w:proofErr w:type="spellEnd"/>
     </w:p>
     <w:p>
       <w:pPr>
@@ -2698,8 +3193,21 @@
         </w:numPr>
       </w:pPr>
       <w:r>
-        <w:t>Percentage: (price/prevPrice)/prevPrice</w:t>
-      </w:r>
+        <w:t>Percentage: (price/</w:t>
+      </w:r>
+      <w:proofErr w:type="spellStart"/>
+      <w:r>
+        <w:t>prevPrice</w:t>
+      </w:r>
+      <w:proofErr w:type="spellEnd"/>
+      <w:r>
+        <w:t>)/</w:t>
+      </w:r>
+      <w:proofErr w:type="spellStart"/>
+      <w:r>
+        <w:t>prevPrice</w:t>
+      </w:r>
+      <w:proofErr w:type="spellEnd"/>
     </w:p>
     <w:p>
       <w:pPr>
@@ -2799,8 +3307,13 @@
           <w:numId w:val="4"/>
         </w:numPr>
       </w:pPr>
-      <w:r>
-        <w:t xml:space="preserve">Chaikin A/D Line: </w:t>
+      <w:proofErr w:type="spellStart"/>
+      <w:r>
+        <w:t>Chaikin</w:t>
+      </w:r>
+      <w:proofErr w:type="spellEnd"/>
+      <w:r>
+        <w:t xml:space="preserve"> A/D Line: </w:t>
       </w:r>
     </w:p>
     <w:p>
@@ -2811,8 +3324,13 @@
           <w:numId w:val="4"/>
         </w:numPr>
       </w:pPr>
-      <w:r>
-        <w:t xml:space="preserve">Chaikin A/D Oscillator: </w:t>
+      <w:proofErr w:type="spellStart"/>
+      <w:r>
+        <w:t>Chaikin</w:t>
+      </w:r>
+      <w:proofErr w:type="spellEnd"/>
+      <w:r>
+        <w:t xml:space="preserve"> A/D Oscillator: </w:t>
       </w:r>
     </w:p>
     <w:p>
@@ -2877,8 +3395,13 @@
           <w:numId w:val="5"/>
         </w:numPr>
       </w:pPr>
-      <w:r>
-        <w:t xml:space="preserve">Phasor Components: </w:t>
+      <w:proofErr w:type="spellStart"/>
+      <w:r>
+        <w:t>Phasor</w:t>
+      </w:r>
+      <w:proofErr w:type="spellEnd"/>
+      <w:r>
+        <w:t xml:space="preserve"> Components: </w:t>
       </w:r>
     </w:p>
     <w:p>
@@ -2889,8 +3412,13 @@
           <w:numId w:val="5"/>
         </w:numPr>
       </w:pPr>
-      <w:r>
-        <w:t xml:space="preserve">SineWave: </w:t>
+      <w:proofErr w:type="spellStart"/>
+      <w:r>
+        <w:t>SineWave</w:t>
+      </w:r>
+      <w:proofErr w:type="spellEnd"/>
+      <w:r>
+        <w:t xml:space="preserve">: </w:t>
       </w:r>
     </w:p>
     <w:p>
@@ -2902,7 +3430,15 @@
         </w:numPr>
       </w:pPr>
       <w:r>
-        <w:t xml:space="preserve">Trend vs Cycle Mode: </w:t>
+        <w:t xml:space="preserve">Trend </w:t>
+      </w:r>
+      <w:proofErr w:type="spellStart"/>
+      <w:r>
+        <w:t>vs</w:t>
+      </w:r>
+      <w:proofErr w:type="spellEnd"/>
+      <w:r>
+        <w:t xml:space="preserve"> Cycle Mode: </w:t>
       </w:r>
     </w:p>
     <w:p/>
@@ -3148,7 +3684,15 @@
         </w:numPr>
       </w:pPr>
       <w:r>
-        <w:t xml:space="preserve">Closing Marubozu: </w:t>
+        <w:t xml:space="preserve">Closing </w:t>
+      </w:r>
+      <w:proofErr w:type="spellStart"/>
+      <w:r>
+        <w:t>Marubozu</w:t>
+      </w:r>
+      <w:proofErr w:type="spellEnd"/>
+      <w:r>
+        <w:t xml:space="preserve">: </w:t>
       </w:r>
     </w:p>
     <w:p>
@@ -3171,8 +3715,13 @@
           <w:numId w:val="8"/>
         </w:numPr>
       </w:pPr>
-      <w:r>
-        <w:t xml:space="preserve">CounterAttack: </w:t>
+      <w:proofErr w:type="spellStart"/>
+      <w:r>
+        <w:t>CounterAttack</w:t>
+      </w:r>
+      <w:proofErr w:type="spellEnd"/>
+      <w:r>
+        <w:t xml:space="preserve">: </w:t>
       </w:r>
     </w:p>
     <w:p>
@@ -3291,8 +3840,13 @@
           <w:numId w:val="8"/>
         </w:numPr>
       </w:pPr>
-      <w:r>
-        <w:t xml:space="preserve">Hamer: </w:t>
+      <w:proofErr w:type="spellStart"/>
+      <w:r>
+        <w:t>Hamer</w:t>
+      </w:r>
+      <w:proofErr w:type="spellEnd"/>
+      <w:r>
+        <w:t xml:space="preserve">: </w:t>
       </w:r>
     </w:p>
     <w:p>
@@ -3315,8 +3869,13 @@
           <w:numId w:val="8"/>
         </w:numPr>
       </w:pPr>
-      <w:r>
-        <w:t xml:space="preserve">Harami Pattern: </w:t>
+      <w:proofErr w:type="spellStart"/>
+      <w:r>
+        <w:t>Harami</w:t>
+      </w:r>
+      <w:proofErr w:type="spellEnd"/>
+      <w:r>
+        <w:t xml:space="preserve"> Pattern: </w:t>
       </w:r>
     </w:p>
     <w:p>
@@ -3327,8 +3886,13 @@
           <w:numId w:val="8"/>
         </w:numPr>
       </w:pPr>
-      <w:r>
-        <w:t xml:space="preserve">Harami Cross Pattern: </w:t>
+      <w:proofErr w:type="spellStart"/>
+      <w:r>
+        <w:t>Harami</w:t>
+      </w:r>
+      <w:proofErr w:type="spellEnd"/>
+      <w:r>
+        <w:t xml:space="preserve"> Cross Pattern: </w:t>
       </w:r>
     </w:p>
     <w:p>
@@ -3351,8 +3915,13 @@
           <w:numId w:val="8"/>
         </w:numPr>
       </w:pPr>
-      <w:r>
-        <w:t xml:space="preserve">Hikkake Pattern: </w:t>
+      <w:proofErr w:type="spellStart"/>
+      <w:r>
+        <w:t>Hikkake</w:t>
+      </w:r>
+      <w:proofErr w:type="spellEnd"/>
+      <w:r>
+        <w:t xml:space="preserve"> Pattern: </w:t>
       </w:r>
     </w:p>
     <w:p>
@@ -3364,7 +3933,15 @@
         </w:numPr>
       </w:pPr>
       <w:r>
-        <w:t xml:space="preserve">Modified Hikkake Pattern: </w:t>
+        <w:t xml:space="preserve">Modified </w:t>
+      </w:r>
+      <w:proofErr w:type="spellStart"/>
+      <w:r>
+        <w:t>Hikkake</w:t>
+      </w:r>
+      <w:proofErr w:type="spellEnd"/>
+      <w:r>
+        <w:t xml:space="preserve"> Pattern: </w:t>
       </w:r>
     </w:p>
     <w:p>
@@ -3376,7 +3953,15 @@
         </w:numPr>
       </w:pPr>
       <w:r>
-        <w:t xml:space="preserve">Homing Pidgeon: </w:t>
+        <w:t xml:space="preserve">Homing </w:t>
+      </w:r>
+      <w:proofErr w:type="spellStart"/>
+      <w:r>
+        <w:t>Pidgeon</w:t>
+      </w:r>
+      <w:proofErr w:type="spellEnd"/>
+      <w:r>
+        <w:t xml:space="preserve">: </w:t>
       </w:r>
     </w:p>
     <w:p>
@@ -3471,8 +4056,13 @@
           <w:numId w:val="8"/>
         </w:numPr>
       </w:pPr>
-      <w:r>
-        <w:t xml:space="preserve">Marubozu: </w:t>
+      <w:proofErr w:type="spellStart"/>
+      <w:r>
+        <w:t>Marubozu</w:t>
+      </w:r>
+      <w:proofErr w:type="spellEnd"/>
+      <w:r>
+        <w:t xml:space="preserve">: </w:t>
       </w:r>
     </w:p>
     <w:p>
@@ -3651,8 +4241,13 @@
           <w:numId w:val="8"/>
         </w:numPr>
       </w:pPr>
-      <w:r>
-        <w:t xml:space="preserve">Takuri: </w:t>
+      <w:proofErr w:type="spellStart"/>
+      <w:r>
+        <w:t>Takuri</w:t>
+      </w:r>
+      <w:proofErr w:type="spellEnd"/>
+      <w:r>
+        <w:t xml:space="preserve">: </w:t>
       </w:r>
     </w:p>
     <w:p>
@@ -3663,8 +4258,13 @@
           <w:numId w:val="8"/>
         </w:numPr>
       </w:pPr>
-      <w:r>
-        <w:t xml:space="preserve">Tasuki Gap: </w:t>
+      <w:proofErr w:type="spellStart"/>
+      <w:r>
+        <w:t>Tasuki</w:t>
+      </w:r>
+      <w:proofErr w:type="spellEnd"/>
+      <w:r>
+        <w:t xml:space="preserve"> Gap: </w:t>
       </w:r>
     </w:p>
     <w:p>
@@ -3687,8 +4287,13 @@
           <w:numId w:val="8"/>
         </w:numPr>
       </w:pPr>
-      <w:r>
-        <w:t xml:space="preserve">Tristar Pattern: </w:t>
+      <w:proofErr w:type="spellStart"/>
+      <w:r>
+        <w:t>Tristar</w:t>
+      </w:r>
+      <w:proofErr w:type="spellEnd"/>
+      <w:r>
+        <w:t xml:space="preserve"> Pattern: </w:t>
       </w:r>
     </w:p>
     <w:p>
@@ -3815,6 +4420,9 @@
           <w:ilvl w:val="2"/>
           <w:numId w:val="10"/>
         </w:numPr>
+        <w:rPr>
+          <w:b/>
+        </w:rPr>
       </w:pPr>
       <w:r>
         <w:t xml:space="preserve">Filled = </w:t>
@@ -3840,23 +4448,279 @@
       <w:r>
         <w:t>.  The longer the Real Body the stronger this pressure is.</w:t>
       </w:r>
-    </w:p>
-    <w:p>
-      <w:pPr>
-        <w:pStyle w:val="ListParagraph"/>
-        <w:numPr>
-          <w:ilvl w:val="2"/>
+      <w:r>
+        <w:rPr>
+          <w:b/>
+        </w:rPr>
+        <w:t xml:space="preserve"> </w:t>
+      </w:r>
+    </w:p>
+    <w:p>
+      <w:pPr>
+        <w:pStyle w:val="ListParagraph"/>
+        <w:numPr>
+          <w:ilvl w:val="1"/>
           <w:numId w:val="10"/>
         </w:numPr>
       </w:pPr>
       <w:r>
+        <w:t xml:space="preserve">The portions of the vertical line above and below the Real Body are called the Upper and Lower shadows. </w:t>
+      </w:r>
+    </w:p>
+    <w:p>
+      <w:pPr>
+        <w:pStyle w:val="ListParagraph"/>
+        <w:numPr>
+          <w:ilvl w:val="1"/>
+          <w:numId w:val="10"/>
+        </w:numPr>
+      </w:pPr>
+      <w:proofErr w:type="spellStart"/>
+      <w:r>
         <w:rPr>
           <w:u w:val="single"/>
         </w:rPr>
         <w:t>Marubozu</w:t>
       </w:r>
+      <w:proofErr w:type="spellEnd"/>
       <w:r>
         <w:t>: when there are no shadows, only a filled or hollow body.</w:t>
+      </w:r>
+    </w:p>
+    <w:p>
+      <w:pPr>
+        <w:pStyle w:val="ListParagraph"/>
+        <w:numPr>
+          <w:ilvl w:val="2"/>
+          <w:numId w:val="10"/>
+        </w:numPr>
+      </w:pPr>
+      <w:r>
+        <w:t xml:space="preserve">Filled: aka Black </w:t>
+      </w:r>
+      <w:proofErr w:type="spellStart"/>
+      <w:r>
+        <w:t>Marubozu</w:t>
+      </w:r>
+      <w:proofErr w:type="spellEnd"/>
+      <w:r>
+        <w:t>, this forms when the open was the high and the close was the low.  It indicates sellers controlled the price action throughout the time period.</w:t>
+      </w:r>
+    </w:p>
+    <w:p>
+      <w:pPr>
+        <w:pStyle w:val="ListParagraph"/>
+        <w:numPr>
+          <w:ilvl w:val="2"/>
+          <w:numId w:val="10"/>
+        </w:numPr>
+      </w:pPr>
+      <w:r>
+        <w:t xml:space="preserve">Hollow: aka White </w:t>
+      </w:r>
+      <w:proofErr w:type="spellStart"/>
+      <w:r>
+        <w:t>Marubozu</w:t>
+      </w:r>
+      <w:proofErr w:type="spellEnd"/>
+      <w:r>
+        <w:t>, this forms when the open was the low and the close was the high. It indicates buyers controlled the price action throughout the time period.</w:t>
+      </w:r>
+    </w:p>
+    <w:p>
+      <w:pPr>
+        <w:pStyle w:val="ListParagraph"/>
+        <w:numPr>
+          <w:ilvl w:val="1"/>
+          <w:numId w:val="10"/>
+        </w:numPr>
+      </w:pPr>
+      <w:r>
+        <w:t xml:space="preserve">Shadows: </w:t>
+      </w:r>
+    </w:p>
+    <w:p>
+      <w:pPr>
+        <w:pStyle w:val="ListParagraph"/>
+        <w:numPr>
+          <w:ilvl w:val="2"/>
+          <w:numId w:val="10"/>
+        </w:numPr>
+      </w:pPr>
+      <w:r>
+        <w:t>Long Shadows: prices throughout the period extended greatly past the open/close.</w:t>
+      </w:r>
+    </w:p>
+    <w:p>
+      <w:pPr>
+        <w:pStyle w:val="ListParagraph"/>
+        <w:numPr>
+          <w:ilvl w:val="2"/>
+          <w:numId w:val="10"/>
+        </w:numPr>
+      </w:pPr>
+      <w:r>
+        <w:t xml:space="preserve">Short Shadows: most trading occurred near the open/close. </w:t>
+      </w:r>
+    </w:p>
+    <w:p>
+      <w:pPr>
+        <w:pStyle w:val="ListParagraph"/>
+        <w:numPr>
+          <w:ilvl w:val="2"/>
+          <w:numId w:val="10"/>
+        </w:numPr>
+      </w:pPr>
+      <w:r>
+        <w:t>One long shadow indicates a reversal.</w:t>
+      </w:r>
+    </w:p>
+    <w:p>
+      <w:pPr>
+        <w:pStyle w:val="ListParagraph"/>
+        <w:numPr>
+          <w:ilvl w:val="1"/>
+          <w:numId w:val="10"/>
+        </w:numPr>
+      </w:pPr>
+      <w:r>
+        <w:rPr>
+          <w:u w:val="single"/>
+        </w:rPr>
+        <w:t>Spinning Top</w:t>
+      </w:r>
+      <w:r>
+        <w:t xml:space="preserve">: </w:t>
+      </w:r>
+      <w:r>
+        <w:t>a long upper shadow, a long lower shadow, and a small Real Body.</w:t>
+      </w:r>
+    </w:p>
+    <w:p>
+      <w:pPr>
+        <w:pStyle w:val="ListParagraph"/>
+        <w:numPr>
+          <w:ilvl w:val="2"/>
+          <w:numId w:val="10"/>
+        </w:numPr>
+      </w:pPr>
+      <w:r>
+        <w:t xml:space="preserve">These indicate </w:t>
+      </w:r>
+      <w:proofErr w:type="gramStart"/>
+      <w:r>
+        <w:t>indecision,</w:t>
+      </w:r>
+      <w:proofErr w:type="gramEnd"/>
+      <w:r>
+        <w:t xml:space="preserve"> there was lots of fluctuation but the stock still closed close to its open.</w:t>
+      </w:r>
+    </w:p>
+    <w:p>
+      <w:pPr>
+        <w:pStyle w:val="ListParagraph"/>
+        <w:numPr>
+          <w:ilvl w:val="2"/>
+          <w:numId w:val="10"/>
+        </w:numPr>
+      </w:pPr>
+      <w:r>
+        <w:t>A spinning top following a large advance/white candlestick or decline/black candlestick may indicat</w:t>
+      </w:r>
+      <w:r>
+        <w:t>e a reversal in the trend.</w:t>
+      </w:r>
+    </w:p>
+    <w:p>
+      <w:pPr>
+        <w:pStyle w:val="ListParagraph"/>
+        <w:numPr>
+          <w:ilvl w:val="1"/>
+          <w:numId w:val="10"/>
+        </w:numPr>
+        <w:rPr>
+          <w:b/>
+        </w:rPr>
+      </w:pPr>
+      <w:r>
+        <w:rPr>
+          <w:u w:val="single"/>
+        </w:rPr>
+        <w:t>Doji</w:t>
+      </w:r>
+      <w:r>
+        <w:t>: any candlestick where the open and close price are extremely close together, resulting in the candlestick</w:t>
+      </w:r>
+      <w:r>
+        <w:t xml:space="preserve"> looking like a plus sign </w:t>
+      </w:r>
+      <w:proofErr w:type="gramStart"/>
+      <w:r>
+        <w:t>( +</w:t>
+      </w:r>
+      <w:proofErr w:type="gramEnd"/>
+      <w:r>
+        <w:t xml:space="preserve"> ).</w:t>
+      </w:r>
+    </w:p>
+    <w:p>
+      <w:pPr>
+        <w:pStyle w:val="ListParagraph"/>
+        <w:numPr>
+          <w:ilvl w:val="2"/>
+          <w:numId w:val="10"/>
+        </w:numPr>
+        <w:rPr>
+          <w:b/>
+        </w:rPr>
+      </w:pPr>
+      <w:r>
+        <w:t>The closer an opening and closing are in a Doji the more robust it is considered.</w:t>
+      </w:r>
+    </w:p>
+    <w:p>
+      <w:pPr>
+        <w:pStyle w:val="ListParagraph"/>
+        <w:numPr>
+          <w:ilvl w:val="2"/>
+          <w:numId w:val="10"/>
+        </w:numPr>
+        <w:rPr>
+          <w:b/>
+        </w:rPr>
+      </w:pPr>
+      <w:r>
+        <w:t>Alone Doji are a neutral indicator.  Any signals occur based on previous price action and future confirmation.</w:t>
+      </w:r>
+    </w:p>
+    <w:p>
+      <w:pPr>
+        <w:pStyle w:val="ListParagraph"/>
+        <w:numPr>
+          <w:ilvl w:val="2"/>
+          <w:numId w:val="10"/>
+        </w:numPr>
+        <w:rPr>
+          <w:b/>
+        </w:rPr>
+      </w:pPr>
+      <w:r>
+        <w:rPr>
+          <w:b/>
+        </w:rPr>
+        <w:t xml:space="preserve">Long White Candle + Doji: </w:t>
+      </w:r>
+      <w:r>
+        <w:rPr>
+          <w:b/>
+        </w:rPr>
+        <w:t>indicates the upward trend may be reversing</w:t>
+      </w:r>
+      <w:r>
+        <w:rPr>
+          <w:b/>
+        </w:rPr>
+        <w:t>, if there is a black candle after the Doji this is a reversal.</w:t>
       </w:r>
     </w:p>
     <w:p>
@@ -3866,9 +4730,48 @@
           <w:ilvl w:val="3"/>
           <w:numId w:val="10"/>
         </w:numPr>
-      </w:pPr>
-      <w:r>
-        <w:t>Filled: aka Black Marubozu, this forms when the open was the high and the close was the low.  It indicates sellers controlled the price action throughout the time period.</w:t>
+        <w:rPr>
+          <w:b/>
+        </w:rPr>
+      </w:pPr>
+      <w:r>
+        <w:t>This pattern (LWC + D) is known as a Doji Evening Star</w:t>
+      </w:r>
+    </w:p>
+    <w:p>
+      <w:pPr>
+        <w:pStyle w:val="ListParagraph"/>
+        <w:numPr>
+          <w:ilvl w:val="2"/>
+          <w:numId w:val="10"/>
+        </w:numPr>
+        <w:rPr>
+          <w:b/>
+        </w:rPr>
+      </w:pPr>
+      <w:r>
+        <w:rPr>
+          <w:b/>
+        </w:rPr>
+        <w:t>Long Black Candle + Doji: indicates the downward trend may be reversing</w:t>
+      </w:r>
+      <w:r>
+        <w:rPr>
+          <w:b/>
+        </w:rPr>
+        <w:t xml:space="preserve">, if there is a white candle after the Doji this is a </w:t>
+      </w:r>
+      <w:r>
+        <w:rPr>
+          <w:b/>
+        </w:rPr>
+        <w:t>reversal</w:t>
+      </w:r>
+      <w:r>
+        <w:rPr>
+          <w:b/>
+        </w:rPr>
+        <w:t>.</w:t>
       </w:r>
     </w:p>
     <w:p>
@@ -3878,9 +4781,12 @@
           <w:ilvl w:val="3"/>
           <w:numId w:val="10"/>
         </w:numPr>
-      </w:pPr>
-      <w:r>
-        <w:t>Hollow: aka White Marubozu, this forms when the open was the low and the close was the high. It indicates buyers controlled the price action throughout the time period.</w:t>
+        <w:rPr>
+          <w:b/>
+        </w:rPr>
+      </w:pPr>
+      <w:r>
+        <w:t>This pattern (LBC + D) is known as a Doji Morning Star</w:t>
       </w:r>
     </w:p>
     <w:p>
@@ -3890,9 +4796,38 @@
           <w:ilvl w:val="2"/>
           <w:numId w:val="10"/>
         </w:numPr>
-      </w:pPr>
-      <w:r>
-        <w:t xml:space="preserve">Shadows: </w:t>
+        <w:rPr>
+          <w:b/>
+        </w:rPr>
+      </w:pPr>
+      <w:r>
+        <w:t xml:space="preserve">Long Legged Doji: small Real Body with long upper and lower shadows of approximately </w:t>
+      </w:r>
+      <w:proofErr w:type="gramStart"/>
+      <w:r>
+        <w:t>equal</w:t>
+      </w:r>
+      <w:proofErr w:type="gramEnd"/>
+      <w:r>
+        <w:t xml:space="preserve"> length.</w:t>
+      </w:r>
+      <w:r>
+        <w:t xml:space="preserve">  These indicate a lot of indecision in the market.</w:t>
+      </w:r>
+    </w:p>
+    <w:p>
+      <w:pPr>
+        <w:pStyle w:val="ListParagraph"/>
+        <w:numPr>
+          <w:ilvl w:val="2"/>
+          <w:numId w:val="10"/>
+        </w:numPr>
+        <w:rPr>
+          <w:b/>
+        </w:rPr>
+      </w:pPr>
+      <w:r>
+        <w:t>Dragonfly Doji: When the open, close, and high are all equal, with a long lower shadow</w:t>
       </w:r>
     </w:p>
     <w:p>
@@ -3902,9 +4837,12 @@
           <w:ilvl w:val="3"/>
           <w:numId w:val="10"/>
         </w:numPr>
-      </w:pPr>
-      <w:r>
-        <w:t>Long Shadows: prices throughout the period extended greatly past the open/close.</w:t>
+        <w:rPr>
+          <w:b/>
+        </w:rPr>
+      </w:pPr>
+      <w:r>
+        <w:t>Could indicate the end (and rally) of a falling trend, as the prices fell during the beginning of the period but rallied at the end.</w:t>
       </w:r>
     </w:p>
     <w:p>
@@ -3914,9 +4852,35 @@
           <w:ilvl w:val="3"/>
           <w:numId w:val="10"/>
         </w:numPr>
-      </w:pPr>
-      <w:r>
-        <w:t xml:space="preserve">Short Shadows: most trading occurred near the open/close. </w:t>
+        <w:rPr>
+          <w:b/>
+        </w:rPr>
+      </w:pPr>
+      <w:r>
+        <w:t>Look for a Long White before this and a Long Black after to confirm the reversal.</w:t>
+      </w:r>
+    </w:p>
+    <w:p>
+      <w:pPr>
+        <w:pStyle w:val="ListParagraph"/>
+        <w:numPr>
+          <w:ilvl w:val="2"/>
+          <w:numId w:val="10"/>
+        </w:numPr>
+        <w:rPr>
+          <w:b/>
+        </w:rPr>
+      </w:pPr>
+      <w:r>
+        <w:t xml:space="preserve">Gravestone Doji: When the open, close, and low are </w:t>
+      </w:r>
+      <w:proofErr w:type="gramStart"/>
+      <w:r>
+        <w:t>all equal</w:t>
+      </w:r>
+      <w:proofErr w:type="gramEnd"/>
+      <w:r>
+        <w:t>, with a long upper shadow.</w:t>
       </w:r>
     </w:p>
     <w:p>
@@ -3926,30 +4890,12 @@
           <w:ilvl w:val="3"/>
           <w:numId w:val="10"/>
         </w:numPr>
-      </w:pPr>
-      <w:r>
-        <w:t>One long shadow indicates a reversal.</w:t>
-      </w:r>
-    </w:p>
-    <w:p>
-      <w:pPr>
-        <w:pStyle w:val="ListParagraph"/>
-        <w:numPr>
-          <w:ilvl w:val="2"/>
-          <w:numId w:val="10"/>
-        </w:numPr>
-      </w:pPr>
-      <w:r>
-        <w:rPr>
-          <w:u w:val="single"/>
-        </w:rPr>
-        <w:t>Spinning Top</w:t>
-      </w:r>
-      <w:r>
-        <w:t xml:space="preserve">: </w:t>
-      </w:r>
-      <w:r>
-        <w:t>a long upper shadow, a long lower shadow, and a small Real Body.</w:t>
+        <w:rPr>
+          <w:b/>
+        </w:rPr>
+      </w:pPr>
+      <w:r>
+        <w:t>Could indicate the end of a rising trend (as this represents a peak).  Prices rose during the beginning of the period but fell at the end.</w:t>
       </w:r>
     </w:p>
     <w:p>
@@ -3959,9 +4905,229 @@
           <w:ilvl w:val="3"/>
           <w:numId w:val="10"/>
         </w:numPr>
-      </w:pPr>
-      <w:r>
-        <w:t>These indicate indecision, there was lots of fluctuation but the stock still closed close to its open.</w:t>
+        <w:rPr>
+          <w:b/>
+        </w:rPr>
+      </w:pPr>
+      <w:r>
+        <w:t>Look for a Long black before this and a Long White after to confirm the reversal.</w:t>
+      </w:r>
+    </w:p>
+    <w:p>
+      <w:pPr>
+        <w:pStyle w:val="ListParagraph"/>
+        <w:numPr>
+          <w:ilvl w:val="2"/>
+          <w:numId w:val="10"/>
+        </w:numPr>
+        <w:rPr>
+          <w:b/>
+        </w:rPr>
+      </w:pPr>
+      <w:r>
+        <w:rPr>
+          <w:b/>
+        </w:rPr>
+        <w:t>Doji require other indicators to confirm the trend</w:t>
+      </w:r>
+    </w:p>
+    <w:p>
+      <w:pPr>
+        <w:pStyle w:val="ListParagraph"/>
+        <w:numPr>
+          <w:ilvl w:val="1"/>
+          <w:numId w:val="10"/>
+        </w:numPr>
+        <w:rPr>
+          <w:b/>
+        </w:rPr>
+      </w:pPr>
+      <w:r>
+        <w:rPr>
+          <w:u w:val="single"/>
+        </w:rPr>
+        <w:t>Star Position</w:t>
+      </w:r>
+      <w:r>
+        <w:t xml:space="preserve">: when the second candlestick’s Real Body is entirely outside of the previous candlestick’s Real Body, usually with a vertical gap between the two Real </w:t>
+      </w:r>
+      <w:proofErr w:type="spellStart"/>
+      <w:r>
+        <w:t>Bodys</w:t>
+      </w:r>
+      <w:proofErr w:type="spellEnd"/>
+      <w:r>
+        <w:t xml:space="preserve">. </w:t>
+      </w:r>
+    </w:p>
+    <w:p>
+      <w:pPr>
+        <w:pStyle w:val="ListParagraph"/>
+        <w:numPr>
+          <w:ilvl w:val="1"/>
+          <w:numId w:val="10"/>
+        </w:numPr>
+        <w:rPr>
+          <w:b/>
+        </w:rPr>
+      </w:pPr>
+      <w:proofErr w:type="spellStart"/>
+      <w:r>
+        <w:rPr>
+          <w:u w:val="single"/>
+        </w:rPr>
+        <w:t>Harami</w:t>
+      </w:r>
+      <w:proofErr w:type="spellEnd"/>
+      <w:r>
+        <w:rPr>
+          <w:u w:val="single"/>
+        </w:rPr>
+        <w:t xml:space="preserve"> Position</w:t>
+      </w:r>
+      <w:r>
+        <w:t>: when the second candlestick’s Real Body is entirely within the previous candlestick’s Real Body</w:t>
+      </w:r>
+    </w:p>
+    <w:p>
+      <w:pPr>
+        <w:pStyle w:val="ListParagraph"/>
+        <w:numPr>
+          <w:ilvl w:val="1"/>
+          <w:numId w:val="10"/>
+        </w:numPr>
+        <w:rPr>
+          <w:b/>
+        </w:rPr>
+      </w:pPr>
+      <w:r>
+        <w:rPr>
+          <w:u w:val="single"/>
+        </w:rPr>
+        <w:t>Hammer</w:t>
+      </w:r>
+      <w:r>
+        <w:t xml:space="preserve">: </w:t>
+      </w:r>
+      <w:r>
+        <w:t>a small filled real body with a large lower shadow and a small/nonexistent upper shadow.</w:t>
+      </w:r>
+    </w:p>
+    <w:p>
+      <w:pPr>
+        <w:pStyle w:val="ListParagraph"/>
+        <w:numPr>
+          <w:ilvl w:val="2"/>
+          <w:numId w:val="10"/>
+        </w:numPr>
+        <w:rPr>
+          <w:b/>
+        </w:rPr>
+      </w:pPr>
+      <w:r>
+        <w:t>It is a</w:t>
+      </w:r>
+      <w:r>
+        <w:t xml:space="preserve"> bullish reversal pattern that forms after a decline</w:t>
+      </w:r>
+      <w:r>
+        <w:t xml:space="preserve"> (indicating a potential rise)</w:t>
+      </w:r>
+    </w:p>
+    <w:p>
+      <w:pPr>
+        <w:pStyle w:val="ListParagraph"/>
+        <w:numPr>
+          <w:ilvl w:val="2"/>
+          <w:numId w:val="10"/>
+        </w:numPr>
+        <w:rPr>
+          <w:b/>
+        </w:rPr>
+      </w:pPr>
+      <w:r>
+        <w:t>Sellers drove the price down early, but buyers soon drove it back up.</w:t>
+      </w:r>
+    </w:p>
+    <w:p>
+      <w:pPr>
+        <w:pStyle w:val="ListParagraph"/>
+        <w:numPr>
+          <w:ilvl w:val="2"/>
+          <w:numId w:val="10"/>
+        </w:numPr>
+        <w:rPr>
+          <w:b/>
+        </w:rPr>
+      </w:pPr>
+      <w:r>
+        <w:t>It can also mark a pit for the purpose of support line measurement.</w:t>
+      </w:r>
+    </w:p>
+    <w:p>
+      <w:pPr>
+        <w:pStyle w:val="ListParagraph"/>
+        <w:numPr>
+          <w:ilvl w:val="2"/>
+          <w:numId w:val="10"/>
+        </w:numPr>
+        <w:rPr>
+          <w:b/>
+        </w:rPr>
+      </w:pPr>
+      <w:r>
+        <w:rPr>
+          <w:b/>
+        </w:rPr>
+        <w:t xml:space="preserve">To confirm a </w:t>
+      </w:r>
+      <w:r>
+        <w:rPr>
+          <w:b/>
+        </w:rPr>
+        <w:t>Hammer</w:t>
+      </w:r>
+      <w:r>
+        <w:rPr>
+          <w:b/>
+        </w:rPr>
+        <w:t xml:space="preserve"> (and the potential rise) look for the next</w:t>
+      </w:r>
+      <w:r>
+        <w:rPr>
+          <w:b/>
+        </w:rPr>
+        <w:t xml:space="preserve"> candlestick to </w:t>
+      </w:r>
+      <w:r>
+        <w:rPr>
+          <w:b/>
+        </w:rPr>
+        <w:t xml:space="preserve">be </w:t>
+      </w:r>
+      <w:r>
+        <w:rPr>
+          <w:b/>
+        </w:rPr>
+        <w:t>long/white</w:t>
+      </w:r>
+      <w:r>
+        <w:rPr>
+          <w:b/>
+        </w:rPr>
+        <w:t xml:space="preserve"> with large volume and/or</w:t>
+      </w:r>
+      <w:r>
+        <w:rPr>
+          <w:b/>
+        </w:rPr>
+        <w:t xml:space="preserve"> a </w:t>
+      </w:r>
+      <w:r>
+        <w:rPr>
+          <w:b/>
+        </w:rPr>
+        <w:t>gap up.</w:t>
       </w:r>
     </w:p>
     <w:p>
@@ -3971,12 +5137,24 @@
           <w:ilvl w:val="3"/>
           <w:numId w:val="10"/>
         </w:numPr>
-      </w:pPr>
-      <w:r>
-        <w:t>A spinning top following a large advance/white candlestick or decline/black candlestick may indicat</w:t>
-      </w:r>
-      <w:r>
-        <w:t>e a reversal in the trend.</w:t>
+        <w:rPr>
+          <w:b/>
+        </w:rPr>
+      </w:pPr>
+      <w:r>
+        <w:rPr>
+          <w:u w:val="single"/>
+        </w:rPr>
+        <w:t>Gap Up/Down</w:t>
+      </w:r>
+      <w:r>
+        <w:t xml:space="preserve">: when a </w:t>
+      </w:r>
+      <w:r>
+        <w:t>stock</w:t>
+      </w:r>
+      <w:r>
+        <w:t xml:space="preserve"> opens above or below the previous closing price</w:t>
       </w:r>
     </w:p>
     <w:p>
@@ -3991,23 +5169,14 @@
         </w:rPr>
       </w:pPr>
       <w:r>
-        <w:rPr>
-          <w:u w:val="single"/>
-        </w:rPr>
-        <w:t>Doji</w:t>
-      </w:r>
-      <w:r>
-        <w:t>: any candlestick where the open and close price are extremely close together, resulting in the candlestick</w:t>
-      </w:r>
-      <w:r>
-        <w:t xml:space="preserve"> looking like a plus sign ( + ).</w:t>
-      </w:r>
-    </w:p>
-    <w:p>
-      <w:pPr>
-        <w:pStyle w:val="ListParagraph"/>
-        <w:numPr>
-          <w:ilvl w:val="4"/>
+        <w:t>Large/heavy volume indicates lots of trading occurring for that stock.</w:t>
+      </w:r>
+    </w:p>
+    <w:p>
+      <w:pPr>
+        <w:pStyle w:val="ListParagraph"/>
+        <w:numPr>
+          <w:ilvl w:val="1"/>
           <w:numId w:val="10"/>
         </w:numPr>
         <w:rPr>
@@ -4015,14 +5184,23 @@
         </w:rPr>
       </w:pPr>
       <w:r>
-        <w:t>The closer an opening and closing are in a Doji the more robust it is considered.</w:t>
-      </w:r>
-    </w:p>
-    <w:p>
-      <w:pPr>
-        <w:pStyle w:val="ListParagraph"/>
-        <w:numPr>
-          <w:ilvl w:val="4"/>
+        <w:rPr>
+          <w:u w:val="single"/>
+        </w:rPr>
+        <w:t>Hanging Man</w:t>
+      </w:r>
+      <w:r>
+        <w:t xml:space="preserve">: </w:t>
+      </w:r>
+      <w:r>
+        <w:t>a small white real body with a large lower shadow and a small/nonexistent upper shadow.</w:t>
+      </w:r>
+    </w:p>
+    <w:p>
+      <w:pPr>
+        <w:pStyle w:val="ListParagraph"/>
+        <w:numPr>
+          <w:ilvl w:val="2"/>
           <w:numId w:val="10"/>
         </w:numPr>
         <w:rPr>
@@ -4030,14 +5208,20 @@
         </w:rPr>
       </w:pPr>
       <w:r>
-        <w:t>Alone Doji are a neutral indicator.  Any signals occur based on previous price action and future confirmation.</w:t>
-      </w:r>
-    </w:p>
-    <w:p>
-      <w:pPr>
-        <w:pStyle w:val="ListParagraph"/>
-        <w:numPr>
-          <w:ilvl w:val="4"/>
+        <w:t xml:space="preserve">It is </w:t>
+      </w:r>
+      <w:r>
+        <w:t>a bearish reversal pattern that forms after a ris</w:t>
+      </w:r>
+      <w:r>
+        <w:t>e, as there is increased selling pressure.</w:t>
+      </w:r>
+    </w:p>
+    <w:p>
+      <w:pPr>
+        <w:pStyle w:val="ListParagraph"/>
+        <w:numPr>
+          <w:ilvl w:val="2"/>
           <w:numId w:val="10"/>
         </w:numPr>
         <w:rPr>
@@ -4045,20 +5229,14 @@
         </w:rPr>
       </w:pPr>
       <w:r>
-        <w:t xml:space="preserve">Long White Candle + Doji: </w:t>
-      </w:r>
-      <w:r>
-        <w:t>indicates the upward trend may be reversing</w:t>
-      </w:r>
-      <w:r>
-        <w:t>, if there is a black candle after the Doji this is a reversal.</w:t>
-      </w:r>
-    </w:p>
-    <w:p>
-      <w:pPr>
-        <w:pStyle w:val="ListParagraph"/>
-        <w:numPr>
-          <w:ilvl w:val="5"/>
+        <w:t>Buyers drove the price up early, but sellers soon drove it back down</w:t>
+      </w:r>
+    </w:p>
+    <w:p>
+      <w:pPr>
+        <w:pStyle w:val="ListParagraph"/>
+        <w:numPr>
+          <w:ilvl w:val="2"/>
           <w:numId w:val="10"/>
         </w:numPr>
         <w:rPr>
@@ -4066,14 +5244,14 @@
         </w:rPr>
       </w:pPr>
       <w:r>
-        <w:t>This pattern (LWC + D) is known as a Doji Evening Star</w:t>
-      </w:r>
-    </w:p>
-    <w:p>
-      <w:pPr>
-        <w:pStyle w:val="ListParagraph"/>
-        <w:numPr>
-          <w:ilvl w:val="4"/>
+        <w:t>It can also mark a peak for the purpose of resistance line measurement.</w:t>
+      </w:r>
+    </w:p>
+    <w:p>
+      <w:pPr>
+        <w:pStyle w:val="ListParagraph"/>
+        <w:numPr>
+          <w:ilvl w:val="2"/>
           <w:numId w:val="10"/>
         </w:numPr>
         <w:rPr>
@@ -4081,23 +5259,17 @@
         </w:rPr>
       </w:pPr>
       <w:r>
-        <w:t>Long Black Candle + Doji: indicates the downward trend may be reversing</w:t>
-      </w:r>
-      <w:r>
-        <w:t xml:space="preserve">, if there is a white candle after the Doji this is a </w:t>
-      </w:r>
-      <w:r>
-        <w:t>reversal</w:t>
-      </w:r>
-      <w:r>
-        <w:t>.</w:t>
-      </w:r>
-    </w:p>
-    <w:p>
-      <w:pPr>
-        <w:pStyle w:val="ListParagraph"/>
-        <w:numPr>
-          <w:ilvl w:val="5"/>
+        <w:rPr>
+          <w:b/>
+        </w:rPr>
+        <w:t>To confirm a Hanging Man (and the potential fall) look for the next candlestick to be long/black with large volume, and/or a gap down.</w:t>
+      </w:r>
+    </w:p>
+    <w:p>
+      <w:pPr>
+        <w:pStyle w:val="ListParagraph"/>
+        <w:numPr>
+          <w:ilvl w:val="1"/>
           <w:numId w:val="10"/>
         </w:numPr>
         <w:rPr>
@@ -4105,135 +5277,24 @@
         </w:rPr>
       </w:pPr>
       <w:r>
-        <w:t>This pattern (LBC + D) is known as a Doji Morning Star</w:t>
-      </w:r>
-    </w:p>
-    <w:p>
-      <w:pPr>
-        <w:pStyle w:val="ListParagraph"/>
-        <w:numPr>
-          <w:ilvl w:val="4"/>
-          <w:numId w:val="10"/>
-        </w:numPr>
-        <w:rPr>
-          <w:b/>
-        </w:rPr>
-      </w:pPr>
-      <w:r>
-        <w:t>Long Legged Doji: small Real Body with long upper and lower shadows of approximately equal length.</w:t>
-      </w:r>
-      <w:r>
-        <w:t xml:space="preserve">  These indicate a lot of indecision in the market.</w:t>
-      </w:r>
-    </w:p>
-    <w:p>
-      <w:pPr>
-        <w:pStyle w:val="ListParagraph"/>
-        <w:numPr>
-          <w:ilvl w:val="4"/>
-          <w:numId w:val="10"/>
-        </w:numPr>
-        <w:rPr>
-          <w:b/>
-        </w:rPr>
-      </w:pPr>
-      <w:r>
-        <w:t>Dragonfly Doji: When the open, close, and high are all equal, with a long lower shadow</w:t>
-      </w:r>
-    </w:p>
-    <w:p>
-      <w:pPr>
-        <w:pStyle w:val="ListParagraph"/>
-        <w:numPr>
-          <w:ilvl w:val="5"/>
-          <w:numId w:val="10"/>
-        </w:numPr>
-        <w:rPr>
-          <w:b/>
-        </w:rPr>
-      </w:pPr>
-      <w:r>
-        <w:t>Could indicate the end (and rally) of a falling trend, as the prices fell during the beginning of the period but rallied at the end.</w:t>
-      </w:r>
-    </w:p>
-    <w:p>
-      <w:pPr>
-        <w:pStyle w:val="ListParagraph"/>
-        <w:numPr>
-          <w:ilvl w:val="5"/>
-          <w:numId w:val="10"/>
-        </w:numPr>
-        <w:rPr>
-          <w:b/>
-        </w:rPr>
-      </w:pPr>
-      <w:r>
-        <w:t>Look for a Long White before this and a Long Black after to confirm the reversal.</w:t>
-      </w:r>
-    </w:p>
-    <w:p>
-      <w:pPr>
-        <w:pStyle w:val="ListParagraph"/>
-        <w:numPr>
-          <w:ilvl w:val="4"/>
-          <w:numId w:val="10"/>
-        </w:numPr>
-        <w:rPr>
-          <w:b/>
-        </w:rPr>
-      </w:pPr>
-      <w:r>
-        <w:t>Gravestone Doji: When the open, close, and low are all equal, with a long upper shadow.</w:t>
-      </w:r>
-    </w:p>
-    <w:p>
-      <w:pPr>
-        <w:pStyle w:val="ListParagraph"/>
-        <w:numPr>
-          <w:ilvl w:val="5"/>
-          <w:numId w:val="10"/>
-        </w:numPr>
-        <w:rPr>
-          <w:b/>
-        </w:rPr>
-      </w:pPr>
-      <w:r>
-        <w:t>Could indicate the end of a rising trend (as this represents a peak).  Prices rose during the beginning of the period but fell at the end.</w:t>
-      </w:r>
-    </w:p>
-    <w:p>
-      <w:pPr>
-        <w:pStyle w:val="ListParagraph"/>
-        <w:numPr>
-          <w:ilvl w:val="5"/>
-          <w:numId w:val="10"/>
-        </w:numPr>
-        <w:rPr>
-          <w:b/>
-        </w:rPr>
-      </w:pPr>
-      <w:r>
-        <w:t>Look for a Long black before this and a Long White after to confirm the reversal.</w:t>
+        <w:rPr>
+          <w:u w:val="single"/>
+        </w:rPr>
+        <w:t>Upside Down Hammer</w:t>
+      </w:r>
+      <w:r>
+        <w:t>:</w:t>
+      </w:r>
+      <w:r>
+        <w:t xml:space="preserve"> a small black Real Body with a long upper shadow and a small/nonexistent lower shadow.</w:t>
       </w:r>
       <w:bookmarkStart w:id="0" w:name="_GoBack"/>
       <w:bookmarkEnd w:id="0"/>
-    </w:p>
-    <w:p>
-      <w:pPr>
-        <w:pStyle w:val="ListParagraph"/>
-        <w:numPr>
-          <w:ilvl w:val="4"/>
-          <w:numId w:val="10"/>
-        </w:numPr>
-        <w:rPr>
-          <w:b/>
-        </w:rPr>
-      </w:pPr>
-      <w:r>
-        <w:rPr>
-          <w:b/>
-        </w:rPr>
-        <w:t>Doji require other indicators to confirm the trend</w:t>
+      <w:r>
+        <w:rPr>
+          <w:b/>
+        </w:rPr>
+        <w:t xml:space="preserve"> </w:t>
       </w:r>
     </w:p>
     <w:p>
@@ -4243,12 +5304,21 @@
           <w:ilvl w:val="1"/>
           <w:numId w:val="10"/>
         </w:numPr>
-      </w:pPr>
-      <w:r>
-        <w:t>The portions of the vertical line above and below the Real Body are called the Upper and Lower shadows.</w:t>
-      </w:r>
-      <w:r>
-        <w:t xml:space="preserve"> </w:t>
+        <w:rPr>
+          <w:b/>
+        </w:rPr>
+      </w:pPr>
+      <w:r>
+        <w:rPr>
+          <w:u w:val="single"/>
+        </w:rPr>
+        <w:t>Shooting Star</w:t>
+      </w:r>
+      <w:r>
+        <w:t xml:space="preserve">: </w:t>
+      </w:r>
+      <w:r>
+        <w:t>a small white Real Body with a long upper shadow and a small/nonexistent lower shadow.</w:t>
       </w:r>
     </w:p>
     <w:p>
@@ -4696,7 +5766,7 @@
   <w:abstractNum w:abstractNumId="4">
     <w:nsid w:val="568A3303"/>
     <w:multiLevelType w:val="hybridMultilevel"/>
-    <w:tmpl w:val="D7AEB57A"/>
+    <w:tmpl w:val="26BE919A"/>
     <w:lvl w:ilvl="0" w:tplc="0409000F">
       <w:start w:val="1"/>
       <w:numFmt w:val="decimal"/>
@@ -4706,7 +5776,7 @@
         <w:ind w:left="720" w:hanging="360"/>
       </w:pPr>
     </w:lvl>
-    <w:lvl w:ilvl="1" w:tplc="04090019">
+    <w:lvl w:ilvl="1" w:tplc="2A84794E">
       <w:start w:val="1"/>
       <w:numFmt w:val="lowerLetter"/>
       <w:lvlText w:val="%2."/>
@@ -4714,8 +5784,11 @@
       <w:pPr>
         <w:ind w:left="1440" w:hanging="360"/>
       </w:pPr>
-    </w:lvl>
-    <w:lvl w:ilvl="2" w:tplc="0409001B">
+      <w:rPr>
+        <w:b w:val="0"/>
+      </w:rPr>
+    </w:lvl>
+    <w:lvl w:ilvl="2" w:tplc="60E23322">
       <w:start w:val="1"/>
       <w:numFmt w:val="lowerRoman"/>
       <w:lvlText w:val="%3."/>
@@ -4723,6 +5796,9 @@
       <w:pPr>
         <w:ind w:left="2160" w:hanging="180"/>
       </w:pPr>
+      <w:rPr>
+        <w:b w:val="0"/>
+      </w:rPr>
     </w:lvl>
     <w:lvl w:ilvl="3" w:tplc="DAC2F7CE">
       <w:start w:val="1"/>

</xml_diff>

<commit_message>
Created database storage to cut down on the need for API calls (of which we are limited). Not integrated yet
</commit_message>
<xml_diff>
--- a/Technical Indicators.docx
+++ b/Technical Indicators.docx
@@ -2577,7 +2577,12 @@
         </w:numPr>
       </w:pPr>
       <w:r>
-        <w:t>When a stock price nears (or crosses above) the resistance line, this is a potential indicator to sell that stock.</w:t>
+        <w:t>When a stock price nears (or crosses above) the resistance line, this is a potential indicator to sel</w:t>
+      </w:r>
+      <w:bookmarkStart w:id="0" w:name="_GoBack"/>
+      <w:bookmarkEnd w:id="0"/>
+      <w:r>
+        <w:t>l that stock.</w:t>
       </w:r>
     </w:p>
     <w:p>
@@ -2828,6 +2833,33 @@
           <w:numId w:val="2"/>
         </w:numPr>
       </w:pPr>
+      <w:r>
+        <w:t>This technique uses several horizontal lines, placed on a graph when a trend is occurring, to predict the smaller rises and falls that will occur during that trend.</w:t>
+      </w:r>
+    </w:p>
+    <w:p>
+      <w:pPr>
+        <w:pStyle w:val="ListParagraph"/>
+        <w:numPr>
+          <w:ilvl w:val="3"/>
+          <w:numId w:val="2"/>
+        </w:numPr>
+      </w:pPr>
+      <w:r>
+        <w:rPr>
+          <w:b/>
+        </w:rPr>
+        <w:t>Typically confirmed with a Stochastic or MACD oscillator</w:t>
+      </w:r>
+    </w:p>
+    <w:p>
+      <w:pPr>
+        <w:pStyle w:val="ListParagraph"/>
+        <w:numPr>
+          <w:ilvl w:val="3"/>
+          <w:numId w:val="2"/>
+        </w:numPr>
+      </w:pPr>
     </w:p>
     <w:p>
       <w:pPr>
@@ -5283,13 +5315,8 @@
         <w:t>Upside Down Hammer</w:t>
       </w:r>
       <w:r>
-        <w:t>:</w:t>
-      </w:r>
-      <w:r>
-        <w:t xml:space="preserve"> a small black Real Body with a long upper shadow and a small/nonexistent lower shadow.</w:t>
-      </w:r>
-      <w:bookmarkStart w:id="0" w:name="_GoBack"/>
-      <w:bookmarkEnd w:id="0"/>
+        <w:t>: a small black Real Body with a long upper shadow and a small/nonexistent lower shadow.</w:t>
+      </w:r>
       <w:r>
         <w:rPr>
           <w:b/>

</xml_diff>